<commit_message>
explicit instructions to only discuss lead magnet after confirming client is a new client
</commit_message>
<xml_diff>
--- a/dutch-knowledge.docx
+++ b/dutch-knowledge.docx
@@ -14,7 +14,7 @@
           <w:sz w:val="40"/>
           <w:szCs w:val="40"/>
         </w:rPr>
-        <w:t>Daniël Stegehuis Online Fitness Programs Overview</w:t>
+        <w:t>Dan Online Fitness Programs Overview</w:t>
       </w:r>
     </w:p>
     <w:p>
@@ -39,35 +39,111 @@
           <w:szCs w:val="40"/>
         </w:rPr>
       </w:pPr>
-      <w:r>
-        <w:rPr>
-          <w:sz w:val="40"/>
-          <w:szCs w:val="40"/>
-        </w:rPr>
-        <w:t>Daniël Stegehuis focuses on delivering personalized online fitness programs, especially designed for busy entrepreneurs and stay-at-home moms. These programs are tailored to fit into hectic schedules, providing effective and efficient workouts.</w:t>
-      </w:r>
-    </w:p>
-    <w:p>
-      <w:pPr>
-        <w:rPr>
-          <w:sz w:val="40"/>
-          <w:szCs w:val="40"/>
-        </w:rPr>
-      </w:pPr>
-    </w:p>
-    <w:p>
-      <w:pPr>
-        <w:rPr>
-          <w:sz w:val="40"/>
-          <w:szCs w:val="40"/>
-        </w:rPr>
-      </w:pPr>
-      <w:r>
-        <w:rPr>
-          <w:sz w:val="40"/>
-          <w:szCs w:val="40"/>
-        </w:rPr>
-        <w:t>Background on Daniël Stegehuis</w:t>
+    </w:p>
+    <w:p>
+      <w:pPr>
+        <w:rPr>
+          <w:sz w:val="40"/>
+          <w:szCs w:val="40"/>
+        </w:rPr>
+      </w:pPr>
+      <w:r>
+        <w:rPr>
+          <w:sz w:val="40"/>
+          <w:szCs w:val="40"/>
+        </w:rPr>
+        <w:t>Dan</w:t>
+      </w:r>
+      <w:r>
+        <w:rPr>
+          <w:sz w:val="40"/>
+          <w:szCs w:val="40"/>
+        </w:rPr>
+        <w:t xml:space="preserve"> </w:t>
+      </w:r>
+      <w:r>
+        <w:rPr>
+          <w:sz w:val="40"/>
+          <w:szCs w:val="40"/>
+        </w:rPr>
+        <w:t>focuses on delivering personalized online fitness programs</w:t>
+      </w:r>
+      <w:r>
+        <w:rPr>
+          <w:sz w:val="40"/>
+          <w:szCs w:val="40"/>
+        </w:rPr>
+        <w:t xml:space="preserve"> for these target audiences:</w:t>
+      </w:r>
+    </w:p>
+    <w:p>
+      <w:pPr>
+        <w:pStyle w:val="ListParagraph"/>
+        <w:rPr>
+          <w:sz w:val="40"/>
+          <w:szCs w:val="40"/>
+        </w:rPr>
+      </w:pPr>
+      <w:r>
+        <w:rPr>
+          <w:sz w:val="40"/>
+          <w:szCs w:val="40"/>
+        </w:rPr>
+        <w:t>• busy entrepreneurs</w:t>
+      </w:r>
+    </w:p>
+    <w:p>
+      <w:pPr>
+        <w:pStyle w:val="ListParagraph"/>
+        <w:rPr>
+          <w:sz w:val="40"/>
+          <w:szCs w:val="40"/>
+        </w:rPr>
+      </w:pPr>
+      <w:r>
+        <w:rPr>
+          <w:sz w:val="40"/>
+          <w:szCs w:val="40"/>
+        </w:rPr>
+        <w:t>• stay-at-home moms</w:t>
+      </w:r>
+    </w:p>
+    <w:p>
+      <w:pPr>
+        <w:rPr>
+          <w:sz w:val="40"/>
+          <w:szCs w:val="40"/>
+        </w:rPr>
+      </w:pPr>
+      <w:r>
+        <w:rPr>
+          <w:sz w:val="40"/>
+          <w:szCs w:val="40"/>
+        </w:rPr>
+        <w:t>These programs are tailored to fit into hectic schedules, providing effective and efficient workouts.</w:t>
+      </w:r>
+    </w:p>
+    <w:p>
+      <w:pPr>
+        <w:rPr>
+          <w:sz w:val="40"/>
+          <w:szCs w:val="40"/>
+        </w:rPr>
+      </w:pPr>
+    </w:p>
+    <w:p>
+      <w:pPr>
+        <w:rPr>
+          <w:sz w:val="40"/>
+          <w:szCs w:val="40"/>
+        </w:rPr>
+      </w:pPr>
+      <w:r>
+        <w:rPr>
+          <w:sz w:val="40"/>
+          <w:szCs w:val="40"/>
+        </w:rPr>
+        <w:t>Background on Dan</w:t>
       </w:r>
     </w:p>
     <w:p>
@@ -180,6 +256,7 @@
           <w:sz w:val="40"/>
           <w:szCs w:val="40"/>
         </w:rPr>
+        <w:lastRenderedPageBreak/>
         <w:t>● Regular progress tracking and adjustments to ensure optimal results.</w:t>
       </w:r>
     </w:p>
@@ -195,129 +272,332 @@
           <w:sz w:val="40"/>
           <w:szCs w:val="40"/>
         </w:rPr>
+        <w:t>● Emphasis on sustainable and balanced lifestyle changes.</w:t>
+      </w:r>
+    </w:p>
+    <w:p>
+      <w:pPr>
+        <w:rPr>
+          <w:sz w:val="40"/>
+          <w:szCs w:val="40"/>
+        </w:rPr>
+      </w:pPr>
+    </w:p>
+    <w:p>
+      <w:pPr>
+        <w:rPr>
+          <w:sz w:val="40"/>
+          <w:szCs w:val="40"/>
+        </w:rPr>
+      </w:pPr>
+      <w:r>
+        <w:rPr>
+          <w:sz w:val="40"/>
+          <w:szCs w:val="40"/>
+        </w:rPr>
+        <w:t>Online Accessibility</w:t>
+      </w:r>
+    </w:p>
+    <w:p>
+      <w:pPr>
+        <w:rPr>
+          <w:sz w:val="40"/>
+          <w:szCs w:val="40"/>
+        </w:rPr>
+      </w:pPr>
+      <w:r>
+        <w:rPr>
+          <w:sz w:val="40"/>
+          <w:szCs w:val="40"/>
+        </w:rPr>
+        <w:t xml:space="preserve">● All fitness programs are accessible online, allowing clients to </w:t>
+      </w:r>
+      <w:proofErr w:type="spellStart"/>
+      <w:r>
+        <w:rPr>
+          <w:sz w:val="40"/>
+          <w:szCs w:val="40"/>
+        </w:rPr>
+        <w:t>workout</w:t>
+      </w:r>
+      <w:proofErr w:type="spellEnd"/>
+      <w:r>
+        <w:rPr>
+          <w:sz w:val="40"/>
+          <w:szCs w:val="40"/>
+        </w:rPr>
+        <w:t xml:space="preserve"> from anywhere.</w:t>
+      </w:r>
+    </w:p>
+    <w:p>
+      <w:pPr>
+        <w:rPr>
+          <w:sz w:val="40"/>
+          <w:szCs w:val="40"/>
+        </w:rPr>
+      </w:pPr>
+      <w:r>
+        <w:rPr>
+          <w:sz w:val="40"/>
+          <w:szCs w:val="40"/>
+        </w:rPr>
+        <w:t>● Flexible scheduling to accommodate busy lifestyles.</w:t>
+      </w:r>
+    </w:p>
+    <w:p>
+      <w:pPr>
+        <w:rPr>
+          <w:sz w:val="40"/>
+          <w:szCs w:val="40"/>
+        </w:rPr>
+      </w:pPr>
+      <w:r>
+        <w:rPr>
+          <w:sz w:val="40"/>
+          <w:szCs w:val="40"/>
+        </w:rPr>
+        <w:t>● Easy-to-follow workout routines with minimal equipment requirements.</w:t>
+      </w:r>
+    </w:p>
+    <w:p>
+      <w:pPr>
+        <w:rPr>
+          <w:sz w:val="40"/>
+          <w:szCs w:val="40"/>
+        </w:rPr>
+      </w:pPr>
+    </w:p>
+    <w:p>
+      <w:pPr>
+        <w:rPr>
+          <w:sz w:val="40"/>
+          <w:szCs w:val="40"/>
+        </w:rPr>
+      </w:pPr>
+      <w:r>
+        <w:rPr>
+          <w:sz w:val="40"/>
+          <w:szCs w:val="40"/>
+        </w:rPr>
+        <w:t xml:space="preserve">Section relevant if the client is confirmed as not having worked with </w:t>
+      </w:r>
+      <w:r>
+        <w:rPr>
+          <w:sz w:val="40"/>
+          <w:szCs w:val="40"/>
+        </w:rPr>
+        <w:t>Daniël before</w:t>
+      </w:r>
+      <w:r>
+        <w:rPr>
+          <w:sz w:val="40"/>
+          <w:szCs w:val="40"/>
+        </w:rPr>
+        <w:t>. Lead magnet for course:</w:t>
+      </w:r>
+    </w:p>
+    <w:p>
+      <w:pPr>
+        <w:pStyle w:val="ListParagraph"/>
+        <w:numPr>
+          <w:ilvl w:val="0"/>
+          <w:numId w:val="15"/>
+        </w:numPr>
+        <w:rPr>
+          <w:sz w:val="40"/>
+          <w:szCs w:val="40"/>
+        </w:rPr>
+      </w:pPr>
+      <w:r>
+        <w:rPr>
+          <w:sz w:val="40"/>
+          <w:szCs w:val="40"/>
+        </w:rPr>
+        <w:t>a free half-hour coaching session.</w:t>
+      </w:r>
+    </w:p>
+    <w:p>
+      <w:pPr>
+        <w:pStyle w:val="ListParagraph"/>
+        <w:numPr>
+          <w:ilvl w:val="0"/>
+          <w:numId w:val="15"/>
+        </w:numPr>
+        <w:rPr>
+          <w:sz w:val="40"/>
+          <w:szCs w:val="40"/>
+        </w:rPr>
+      </w:pPr>
+      <w:r>
+        <w:rPr>
+          <w:sz w:val="40"/>
+          <w:szCs w:val="40"/>
+        </w:rPr>
+        <w:t>This session includes a 5-day coaching plan to demonstrate the effectiveness and compatibility of the program.</w:t>
+      </w:r>
+    </w:p>
+    <w:p>
+      <w:pPr>
+        <w:pStyle w:val="ListParagraph"/>
+        <w:numPr>
+          <w:ilvl w:val="0"/>
+          <w:numId w:val="15"/>
+        </w:numPr>
+        <w:rPr>
+          <w:sz w:val="40"/>
+          <w:szCs w:val="40"/>
+        </w:rPr>
+      </w:pPr>
+      <w:r>
+        <w:rPr>
+          <w:sz w:val="40"/>
+          <w:szCs w:val="40"/>
+        </w:rPr>
+        <w:t xml:space="preserve">Then book a call using Dan’s Calendly </w:t>
+      </w:r>
+      <w:proofErr w:type="gramStart"/>
+      <w:r>
+        <w:rPr>
+          <w:sz w:val="40"/>
+          <w:szCs w:val="40"/>
+        </w:rPr>
+        <w:t>link</w:t>
+      </w:r>
+      <w:proofErr w:type="gramEnd"/>
+    </w:p>
+    <w:p>
+      <w:pPr>
+        <w:rPr>
+          <w:sz w:val="40"/>
+          <w:szCs w:val="40"/>
+        </w:rPr>
+      </w:pPr>
+    </w:p>
+    <w:p>
+      <w:pPr>
+        <w:rPr>
+          <w:sz w:val="40"/>
+          <w:szCs w:val="40"/>
+        </w:rPr>
+      </w:pPr>
+    </w:p>
+    <w:p>
+      <w:pPr>
+        <w:rPr>
+          <w:sz w:val="40"/>
+          <w:szCs w:val="40"/>
+        </w:rPr>
+      </w:pPr>
+      <w:r>
+        <w:rPr>
+          <w:sz w:val="40"/>
+          <w:szCs w:val="40"/>
+        </w:rPr>
         <w:lastRenderedPageBreak/>
-        <w:t>● Emphasis on sustainable and balanced lifestyle changes.</w:t>
-      </w:r>
-    </w:p>
-    <w:p>
-      <w:pPr>
-        <w:rPr>
-          <w:sz w:val="40"/>
-          <w:szCs w:val="40"/>
-        </w:rPr>
-      </w:pPr>
-    </w:p>
-    <w:p>
-      <w:pPr>
-        <w:rPr>
-          <w:sz w:val="40"/>
-          <w:szCs w:val="40"/>
-        </w:rPr>
-      </w:pPr>
-      <w:r>
-        <w:rPr>
-          <w:sz w:val="40"/>
-          <w:szCs w:val="40"/>
-        </w:rPr>
-        <w:t>Online Accessibility</w:t>
-      </w:r>
-    </w:p>
-    <w:p>
-      <w:pPr>
-        <w:rPr>
-          <w:sz w:val="40"/>
-          <w:szCs w:val="40"/>
-        </w:rPr>
-      </w:pPr>
-      <w:r>
-        <w:rPr>
-          <w:sz w:val="40"/>
-          <w:szCs w:val="40"/>
-        </w:rPr>
-        <w:t>● All fitness programs are accessible online, allowing clients to workout from anywhere.</w:t>
-      </w:r>
-    </w:p>
-    <w:p>
-      <w:pPr>
-        <w:rPr>
-          <w:sz w:val="40"/>
-          <w:szCs w:val="40"/>
-        </w:rPr>
-      </w:pPr>
-      <w:r>
-        <w:rPr>
-          <w:sz w:val="40"/>
-          <w:szCs w:val="40"/>
-        </w:rPr>
-        <w:t>● Flexible scheduling to accommodate busy lifestyles.</w:t>
-      </w:r>
-    </w:p>
-    <w:p>
-      <w:pPr>
-        <w:rPr>
-          <w:sz w:val="40"/>
-          <w:szCs w:val="40"/>
-        </w:rPr>
-      </w:pPr>
-      <w:r>
-        <w:rPr>
-          <w:sz w:val="40"/>
-          <w:szCs w:val="40"/>
-        </w:rPr>
-        <w:t>● Easy-to-follow workout routines with minimal equipment requirements.</w:t>
-      </w:r>
-    </w:p>
-    <w:p>
-      <w:pPr>
-        <w:rPr>
-          <w:sz w:val="40"/>
-          <w:szCs w:val="40"/>
-        </w:rPr>
-      </w:pPr>
-    </w:p>
-    <w:p>
-      <w:pPr>
-        <w:rPr>
-          <w:sz w:val="40"/>
-          <w:szCs w:val="40"/>
-        </w:rPr>
-      </w:pPr>
-      <w:r>
-        <w:rPr>
-          <w:sz w:val="40"/>
-          <w:szCs w:val="40"/>
-        </w:rPr>
-        <w:t>Free Coaching Session as a Lead Magnet</w:t>
-      </w:r>
-    </w:p>
-    <w:p>
-      <w:pPr>
-        <w:rPr>
-          <w:sz w:val="40"/>
-          <w:szCs w:val="40"/>
-        </w:rPr>
-      </w:pPr>
-      <w:r>
-        <w:rPr>
-          <w:sz w:val="40"/>
-          <w:szCs w:val="40"/>
-        </w:rPr>
-        <w:t>● New clients who haven't worked with Daniël before are offered a free half-hour coaching session.</w:t>
-      </w:r>
-    </w:p>
-    <w:p>
-      <w:pPr>
-        <w:rPr>
-          <w:sz w:val="40"/>
-          <w:szCs w:val="40"/>
-        </w:rPr>
-      </w:pPr>
-      <w:r>
-        <w:rPr>
-          <w:sz w:val="40"/>
-          <w:szCs w:val="40"/>
-        </w:rPr>
-        <w:t>● This session includes a 5-day coaching plan to demonstrate the effectiveness and compatibility of the program.</w:t>
+        <w:t xml:space="preserve">Section relevant if client has worked with </w:t>
+      </w:r>
+      <w:r>
+        <w:rPr>
+          <w:sz w:val="40"/>
+          <w:szCs w:val="40"/>
+        </w:rPr>
+        <w:t>Daniël</w:t>
+      </w:r>
+      <w:r>
+        <w:rPr>
+          <w:sz w:val="40"/>
+          <w:szCs w:val="40"/>
+        </w:rPr>
+        <w:t xml:space="preserve"> before:</w:t>
+      </w:r>
+    </w:p>
+    <w:p>
+      <w:pPr>
+        <w:pStyle w:val="ListParagraph"/>
+        <w:numPr>
+          <w:ilvl w:val="0"/>
+          <w:numId w:val="13"/>
+        </w:numPr>
+        <w:rPr>
+          <w:sz w:val="40"/>
+          <w:szCs w:val="40"/>
+        </w:rPr>
+      </w:pPr>
+      <w:r>
+        <w:rPr>
+          <w:sz w:val="40"/>
+          <w:szCs w:val="40"/>
+        </w:rPr>
+        <w:t>Just qualify them as being suitable for one of the courses</w:t>
+      </w:r>
+    </w:p>
+    <w:p>
+      <w:pPr>
+        <w:pStyle w:val="ListParagraph"/>
+        <w:numPr>
+          <w:ilvl w:val="0"/>
+          <w:numId w:val="13"/>
+        </w:numPr>
+        <w:rPr>
+          <w:sz w:val="40"/>
+          <w:szCs w:val="40"/>
+        </w:rPr>
+      </w:pPr>
+      <w:r>
+        <w:rPr>
+          <w:sz w:val="40"/>
+          <w:szCs w:val="40"/>
+        </w:rPr>
+        <w:t xml:space="preserve">Check they do not have any further </w:t>
+      </w:r>
+      <w:proofErr w:type="gramStart"/>
+      <w:r>
+        <w:rPr>
+          <w:sz w:val="40"/>
+          <w:szCs w:val="40"/>
+        </w:rPr>
+        <w:t>questions</w:t>
+      </w:r>
+      <w:proofErr w:type="gramEnd"/>
+    </w:p>
+    <w:p>
+      <w:pPr>
+        <w:pStyle w:val="ListParagraph"/>
+        <w:numPr>
+          <w:ilvl w:val="0"/>
+          <w:numId w:val="13"/>
+        </w:numPr>
+        <w:rPr>
+          <w:sz w:val="40"/>
+          <w:szCs w:val="40"/>
+        </w:rPr>
+      </w:pPr>
+      <w:r>
+        <w:rPr>
+          <w:sz w:val="40"/>
+          <w:szCs w:val="40"/>
+        </w:rPr>
+        <w:t>If no questions send stripe link</w:t>
+      </w:r>
+    </w:p>
+    <w:p>
+      <w:pPr>
+        <w:pStyle w:val="ListParagraph"/>
+        <w:numPr>
+          <w:ilvl w:val="0"/>
+          <w:numId w:val="13"/>
+        </w:numPr>
+        <w:rPr>
+          <w:sz w:val="40"/>
+          <w:szCs w:val="40"/>
+        </w:rPr>
+      </w:pPr>
+      <w:r>
+        <w:rPr>
+          <w:sz w:val="40"/>
+          <w:szCs w:val="40"/>
+        </w:rPr>
+        <w:t>If further questions offer to book a call with Dan</w:t>
       </w:r>
     </w:p>
     <w:p>
@@ -370,8 +650,98 @@
           <w:sz w:val="40"/>
           <w:szCs w:val="40"/>
         </w:rPr>
-        <w:t>● A discovery call with Daniël Stegehuis is then arranged to discuss goals and program suitability.</w:t>
-      </w:r>
+        <w:t>● A discovery call with Daniël is then arranged to discuss goals and program suitability.</w:t>
+      </w:r>
+    </w:p>
+    <w:p>
+      <w:pPr>
+        <w:rPr>
+          <w:sz w:val="40"/>
+          <w:szCs w:val="40"/>
+        </w:rPr>
+      </w:pPr>
+      <w:r>
+        <w:rPr>
+          <w:sz w:val="40"/>
+          <w:szCs w:val="40"/>
+        </w:rPr>
+        <w:t>● For returning clients or hot leads</w:t>
+      </w:r>
+      <w:r>
+        <w:rPr>
+          <w:sz w:val="40"/>
+          <w:szCs w:val="40"/>
+        </w:rPr>
+        <w:t xml:space="preserve"> (customers that show they are ready to buy without further info required)</w:t>
+      </w:r>
+      <w:r>
+        <w:rPr>
+          <w:sz w:val="40"/>
+          <w:szCs w:val="40"/>
+        </w:rPr>
+        <w:t>, direct access to program enrollment is provided via a Stripe payment link.</w:t>
+      </w:r>
+    </w:p>
+    <w:p>
+      <w:pPr>
+        <w:rPr>
+          <w:sz w:val="40"/>
+          <w:szCs w:val="40"/>
+        </w:rPr>
+      </w:pPr>
+    </w:p>
+    <w:p>
+      <w:pPr>
+        <w:rPr>
+          <w:sz w:val="40"/>
+          <w:szCs w:val="40"/>
+        </w:rPr>
+      </w:pPr>
+      <w:r>
+        <w:rPr>
+          <w:sz w:val="40"/>
+          <w:szCs w:val="40"/>
+        </w:rPr>
+        <w:t>Program Structure</w:t>
+      </w:r>
+    </w:p>
+    <w:p>
+      <w:pPr>
+        <w:rPr>
+          <w:sz w:val="40"/>
+          <w:szCs w:val="40"/>
+        </w:rPr>
+      </w:pPr>
+      <w:r>
+        <w:rPr>
+          <w:sz w:val="40"/>
+          <w:szCs w:val="40"/>
+        </w:rPr>
+        <w:t>● The program duration is customized based on the client's needs and goals.</w:t>
+      </w:r>
+    </w:p>
+    <w:p>
+      <w:pPr>
+        <w:rPr>
+          <w:sz w:val="40"/>
+          <w:szCs w:val="40"/>
+        </w:rPr>
+      </w:pPr>
+      <w:r>
+        <w:rPr>
+          <w:sz w:val="40"/>
+          <w:szCs w:val="40"/>
+        </w:rPr>
+        <w:t>● Regular feedback and interaction with Daniël to ensure continuous progress and satisfaction.</w:t>
+      </w:r>
+    </w:p>
+    <w:p>
+      <w:pPr>
+        <w:rPr>
+          <w:sz w:val="40"/>
+          <w:szCs w:val="40"/>
+        </w:rPr>
+      </w:pPr>
     </w:p>
     <w:p>
       <w:pPr>
@@ -386,96 +756,6 @@
           <w:szCs w:val="40"/>
         </w:rPr>
         <w:lastRenderedPageBreak/>
-        <w:t>● For returning clients or hot leads</w:t>
-      </w:r>
-      <w:r>
-        <w:rPr>
-          <w:sz w:val="40"/>
-          <w:szCs w:val="40"/>
-        </w:rPr>
-        <w:t xml:space="preserve"> (customers that show they are ready to buy without further info required)</w:t>
-      </w:r>
-      <w:r>
-        <w:rPr>
-          <w:sz w:val="40"/>
-          <w:szCs w:val="40"/>
-        </w:rPr>
-        <w:t>, direct access to program enrollment is provided via a Stripe payment link.</w:t>
-      </w:r>
-    </w:p>
-    <w:p>
-      <w:pPr>
-        <w:rPr>
-          <w:sz w:val="40"/>
-          <w:szCs w:val="40"/>
-        </w:rPr>
-      </w:pPr>
-    </w:p>
-    <w:p>
-      <w:pPr>
-        <w:rPr>
-          <w:sz w:val="40"/>
-          <w:szCs w:val="40"/>
-        </w:rPr>
-      </w:pPr>
-      <w:r>
-        <w:rPr>
-          <w:sz w:val="40"/>
-          <w:szCs w:val="40"/>
-        </w:rPr>
-        <w:t>Program Structure</w:t>
-      </w:r>
-    </w:p>
-    <w:p>
-      <w:pPr>
-        <w:rPr>
-          <w:sz w:val="40"/>
-          <w:szCs w:val="40"/>
-        </w:rPr>
-      </w:pPr>
-      <w:r>
-        <w:rPr>
-          <w:sz w:val="40"/>
-          <w:szCs w:val="40"/>
-        </w:rPr>
-        <w:t>● The program duration is customized based on the client's needs and goals.</w:t>
-      </w:r>
-    </w:p>
-    <w:p>
-      <w:pPr>
-        <w:rPr>
-          <w:sz w:val="40"/>
-          <w:szCs w:val="40"/>
-        </w:rPr>
-      </w:pPr>
-      <w:r>
-        <w:rPr>
-          <w:sz w:val="40"/>
-          <w:szCs w:val="40"/>
-        </w:rPr>
-        <w:t>● Regular feedback and interaction with Daniël to ensure continuous progress and satisfaction.</w:t>
-      </w:r>
-    </w:p>
-    <w:p>
-      <w:pPr>
-        <w:rPr>
-          <w:sz w:val="40"/>
-          <w:szCs w:val="40"/>
-        </w:rPr>
-      </w:pPr>
-    </w:p>
-    <w:p>
-      <w:pPr>
-        <w:rPr>
-          <w:sz w:val="40"/>
-          <w:szCs w:val="40"/>
-        </w:rPr>
-      </w:pPr>
-      <w:r>
-        <w:rPr>
-          <w:sz w:val="40"/>
-          <w:szCs w:val="40"/>
-        </w:rPr>
         <w:t>Enrollment and Lead Capture</w:t>
       </w:r>
     </w:p>
@@ -491,14 +771,14 @@
           <w:sz w:val="40"/>
           <w:szCs w:val="40"/>
         </w:rPr>
-        <w:t>● To sign up, clients can visit '</w:t>
-      </w:r>
-      <w:r>
-        <w:rPr>
-          <w:sz w:val="40"/>
-          <w:szCs w:val="40"/>
-        </w:rPr>
-        <w:t>https://buy.stripe.com/dR62at4fj73mboAeUU</w:t>
+        <w:t xml:space="preserve">● To sign up, clients can visit </w:t>
+      </w:r>
+      <w:r>
+        <w:rPr>
+          <w:sz w:val="40"/>
+          <w:szCs w:val="40"/>
+        </w:rPr>
+        <w:t>'https://buy.stripe.com/dR62at4fj73mboAeUU'</w:t>
       </w:r>
       <w:r>
         <w:rPr>
@@ -552,7 +832,21 @@
           <w:sz w:val="40"/>
           <w:szCs w:val="40"/>
         </w:rPr>
-        <w:t>Note: All information provided by the assistant is based on Daniël Stegehuis's expertise and should appear as intrinsic knowledge of the assistant, without referencing external documents.</w:t>
+        <w:t xml:space="preserve">Note: All information provided by the assistant is based on </w:t>
+      </w:r>
+      <w:r>
+        <w:rPr>
+          <w:sz w:val="40"/>
+          <w:szCs w:val="40"/>
+        </w:rPr>
+        <w:t xml:space="preserve">Dan’s </w:t>
+      </w:r>
+      <w:r>
+        <w:rPr>
+          <w:sz w:val="40"/>
+          <w:szCs w:val="40"/>
+        </w:rPr>
+        <w:t>expertise and should appear as intrinsic knowledge of the assistant, without referencing external documents.</w:t>
       </w:r>
     </w:p>
     <w:sectPr>
@@ -568,6 +862,208 @@
 <file path=word/numbering.xml><?xml version="1.0" encoding="utf-8"?>
 <w:numbering xmlns:wpc="http://schemas.microsoft.com/office/word/2010/wordprocessingCanvas" xmlns:cx="http://schemas.microsoft.com/office/drawing/2014/chartex" xmlns:cx1="http://schemas.microsoft.com/office/drawing/2015/9/8/chartex" xmlns:cx2="http://schemas.microsoft.com/office/drawing/2015/10/21/chartex" xmlns:cx3="http://schemas.microsoft.com/office/drawing/2016/5/9/chartex" xmlns:cx4="http://schemas.microsoft.com/office/drawing/2016/5/10/chartex" xmlns:cx5="http://schemas.microsoft.com/office/drawing/2016/5/11/chartex" xmlns:cx6="http://schemas.microsoft.com/office/drawing/2016/5/12/chartex" xmlns:cx7="http://schemas.microsoft.com/office/drawing/2016/5/13/chartex" xmlns:cx8="http://schemas.microsoft.com/office/drawing/2016/5/14/chartex" xmlns:mc="http://schemas.openxmlformats.org/markup-compatibility/2006" xmlns:aink="http://schemas.microsoft.com/office/drawing/2016/ink" xmlns:am3d="http://schemas.microsoft.com/office/drawing/2017/model3d" xmlns:o="urn:schemas-microsoft-com:office:office" xmlns:oel="http://schemas.microsoft.com/office/2019/extlst" xmlns:r="http://schemas.openxmlformats.org/officeDocument/2006/relationships" xmlns:m="http://schemas.openxmlformats.org/officeDocument/2006/math" xmlns:v="urn:schemas-microsoft-com:vml" xmlns:wp14="http://schemas.microsoft.com/office/word/2010/wordprocessingDrawing" xmlns:wp="http://schemas.openxmlformats.org/drawingml/2006/wordprocessingDrawing" xmlns:w10="urn:schemas-microsoft-com:office:word" xmlns:w="http://schemas.openxmlformats.org/wordprocessingml/2006/main" xmlns:w14="http://schemas.microsoft.com/office/word/2010/wordml" xmlns:w15="http://schemas.microsoft.com/office/word/2012/wordml" xmlns:w16cex="http://schemas.microsoft.com/office/word/2018/wordml/cex" xmlns:w16cid="http://schemas.microsoft.com/office/word/2016/wordml/cid" xmlns:w16="http://schemas.microsoft.com/office/word/2018/wordml" xmlns:w16sdtdh="http://schemas.microsoft.com/office/word/2020/wordml/sdtdatahash" xmlns:w16se="http://schemas.microsoft.com/office/word/2015/wordml/symex" xmlns:wpg="http://schemas.microsoft.com/office/word/2010/wordprocessingGroup" xmlns:wpi="http://schemas.microsoft.com/office/word/2010/wordprocessingInk" xmlns:wne="http://schemas.microsoft.com/office/word/2006/wordml" xmlns:wps="http://schemas.microsoft.com/office/word/2010/wordprocessingShape" mc:Ignorable="w14 w15 w16se w16cid w16 w16cex w16sdtdh wp14">
   <w:abstractNum w:abstractNumId="0" w15:restartNumberingAfterBreak="0">
+    <w:nsid w:val="09C85BE7"/>
+    <w:multiLevelType w:val="hybridMultilevel"/>
+    <w:tmpl w:val="EA4885EC"/>
+    <w:lvl w:ilvl="0" w:tplc="08090001">
+      <w:start w:val="1"/>
+      <w:numFmt w:val="bullet"/>
+      <w:lvlText w:val=""/>
+      <w:lvlJc w:val="left"/>
+      <w:pPr>
+        <w:ind w:left="720" w:hanging="360"/>
+      </w:pPr>
+      <w:rPr>
+        <w:rFonts w:ascii="Symbol" w:hAnsi="Symbol" w:hint="default"/>
+      </w:rPr>
+    </w:lvl>
+    <w:lvl w:ilvl="1" w:tplc="08090003" w:tentative="1">
+      <w:start w:val="1"/>
+      <w:numFmt w:val="bullet"/>
+      <w:lvlText w:val="o"/>
+      <w:lvlJc w:val="left"/>
+      <w:pPr>
+        <w:ind w:left="1440" w:hanging="360"/>
+      </w:pPr>
+      <w:rPr>
+        <w:rFonts w:ascii="Courier New" w:hAnsi="Courier New" w:cs="Courier New" w:hint="default"/>
+      </w:rPr>
+    </w:lvl>
+    <w:lvl w:ilvl="2" w:tplc="08090005" w:tentative="1">
+      <w:start w:val="1"/>
+      <w:numFmt w:val="bullet"/>
+      <w:lvlText w:val=""/>
+      <w:lvlJc w:val="left"/>
+      <w:pPr>
+        <w:ind w:left="2160" w:hanging="360"/>
+      </w:pPr>
+      <w:rPr>
+        <w:rFonts w:ascii="Wingdings" w:hAnsi="Wingdings" w:hint="default"/>
+      </w:rPr>
+    </w:lvl>
+    <w:lvl w:ilvl="3" w:tplc="08090001" w:tentative="1">
+      <w:start w:val="1"/>
+      <w:numFmt w:val="bullet"/>
+      <w:lvlText w:val=""/>
+      <w:lvlJc w:val="left"/>
+      <w:pPr>
+        <w:ind w:left="2880" w:hanging="360"/>
+      </w:pPr>
+      <w:rPr>
+        <w:rFonts w:ascii="Symbol" w:hAnsi="Symbol" w:hint="default"/>
+      </w:rPr>
+    </w:lvl>
+    <w:lvl w:ilvl="4" w:tplc="08090003" w:tentative="1">
+      <w:start w:val="1"/>
+      <w:numFmt w:val="bullet"/>
+      <w:lvlText w:val="o"/>
+      <w:lvlJc w:val="left"/>
+      <w:pPr>
+        <w:ind w:left="3600" w:hanging="360"/>
+      </w:pPr>
+      <w:rPr>
+        <w:rFonts w:ascii="Courier New" w:hAnsi="Courier New" w:cs="Courier New" w:hint="default"/>
+      </w:rPr>
+    </w:lvl>
+    <w:lvl w:ilvl="5" w:tplc="08090005" w:tentative="1">
+      <w:start w:val="1"/>
+      <w:numFmt w:val="bullet"/>
+      <w:lvlText w:val=""/>
+      <w:lvlJc w:val="left"/>
+      <w:pPr>
+        <w:ind w:left="4320" w:hanging="360"/>
+      </w:pPr>
+      <w:rPr>
+        <w:rFonts w:ascii="Wingdings" w:hAnsi="Wingdings" w:hint="default"/>
+      </w:rPr>
+    </w:lvl>
+    <w:lvl w:ilvl="6" w:tplc="08090001" w:tentative="1">
+      <w:start w:val="1"/>
+      <w:numFmt w:val="bullet"/>
+      <w:lvlText w:val=""/>
+      <w:lvlJc w:val="left"/>
+      <w:pPr>
+        <w:ind w:left="5040" w:hanging="360"/>
+      </w:pPr>
+      <w:rPr>
+        <w:rFonts w:ascii="Symbol" w:hAnsi="Symbol" w:hint="default"/>
+      </w:rPr>
+    </w:lvl>
+    <w:lvl w:ilvl="7" w:tplc="08090003" w:tentative="1">
+      <w:start w:val="1"/>
+      <w:numFmt w:val="bullet"/>
+      <w:lvlText w:val="o"/>
+      <w:lvlJc w:val="left"/>
+      <w:pPr>
+        <w:ind w:left="5760" w:hanging="360"/>
+      </w:pPr>
+      <w:rPr>
+        <w:rFonts w:ascii="Courier New" w:hAnsi="Courier New" w:cs="Courier New" w:hint="default"/>
+      </w:rPr>
+    </w:lvl>
+    <w:lvl w:ilvl="8" w:tplc="08090005" w:tentative="1">
+      <w:start w:val="1"/>
+      <w:numFmt w:val="bullet"/>
+      <w:lvlText w:val=""/>
+      <w:lvlJc w:val="left"/>
+      <w:pPr>
+        <w:ind w:left="6480" w:hanging="360"/>
+      </w:pPr>
+      <w:rPr>
+        <w:rFonts w:ascii="Wingdings" w:hAnsi="Wingdings" w:hint="default"/>
+      </w:rPr>
+    </w:lvl>
+  </w:abstractNum>
+  <w:abstractNum w:abstractNumId="1" w15:restartNumberingAfterBreak="0">
+    <w:nsid w:val="0D5650B3"/>
+    <w:multiLevelType w:val="hybridMultilevel"/>
+    <w:tmpl w:val="A8BA84B2"/>
+    <w:lvl w:ilvl="0" w:tplc="0809000F">
+      <w:start w:val="1"/>
+      <w:numFmt w:val="decimal"/>
+      <w:lvlText w:val="%1."/>
+      <w:lvlJc w:val="left"/>
+      <w:pPr>
+        <w:ind w:left="720" w:hanging="360"/>
+      </w:pPr>
+      <w:rPr>
+        <w:rFonts w:hint="default"/>
+      </w:rPr>
+    </w:lvl>
+    <w:lvl w:ilvl="1" w:tplc="08090019" w:tentative="1">
+      <w:start w:val="1"/>
+      <w:numFmt w:val="lowerLetter"/>
+      <w:lvlText w:val="%2."/>
+      <w:lvlJc w:val="left"/>
+      <w:pPr>
+        <w:ind w:left="1440" w:hanging="360"/>
+      </w:pPr>
+    </w:lvl>
+    <w:lvl w:ilvl="2" w:tplc="0809001B" w:tentative="1">
+      <w:start w:val="1"/>
+      <w:numFmt w:val="lowerRoman"/>
+      <w:lvlText w:val="%3."/>
+      <w:lvlJc w:val="right"/>
+      <w:pPr>
+        <w:ind w:left="2160" w:hanging="180"/>
+      </w:pPr>
+    </w:lvl>
+    <w:lvl w:ilvl="3" w:tplc="0809000F" w:tentative="1">
+      <w:start w:val="1"/>
+      <w:numFmt w:val="decimal"/>
+      <w:lvlText w:val="%4."/>
+      <w:lvlJc w:val="left"/>
+      <w:pPr>
+        <w:ind w:left="2880" w:hanging="360"/>
+      </w:pPr>
+    </w:lvl>
+    <w:lvl w:ilvl="4" w:tplc="08090019" w:tentative="1">
+      <w:start w:val="1"/>
+      <w:numFmt w:val="lowerLetter"/>
+      <w:lvlText w:val="%5."/>
+      <w:lvlJc w:val="left"/>
+      <w:pPr>
+        <w:ind w:left="3600" w:hanging="360"/>
+      </w:pPr>
+    </w:lvl>
+    <w:lvl w:ilvl="5" w:tplc="0809001B" w:tentative="1">
+      <w:start w:val="1"/>
+      <w:numFmt w:val="lowerRoman"/>
+      <w:lvlText w:val="%6."/>
+      <w:lvlJc w:val="right"/>
+      <w:pPr>
+        <w:ind w:left="4320" w:hanging="180"/>
+      </w:pPr>
+    </w:lvl>
+    <w:lvl w:ilvl="6" w:tplc="0809000F" w:tentative="1">
+      <w:start w:val="1"/>
+      <w:numFmt w:val="decimal"/>
+      <w:lvlText w:val="%7."/>
+      <w:lvlJc w:val="left"/>
+      <w:pPr>
+        <w:ind w:left="5040" w:hanging="360"/>
+      </w:pPr>
+    </w:lvl>
+    <w:lvl w:ilvl="7" w:tplc="08090019" w:tentative="1">
+      <w:start w:val="1"/>
+      <w:numFmt w:val="lowerLetter"/>
+      <w:lvlText w:val="%8."/>
+      <w:lvlJc w:val="left"/>
+      <w:pPr>
+        <w:ind w:left="5760" w:hanging="360"/>
+      </w:pPr>
+    </w:lvl>
+    <w:lvl w:ilvl="8" w:tplc="0809001B" w:tentative="1">
+      <w:start w:val="1"/>
+      <w:numFmt w:val="lowerRoman"/>
+      <w:lvlText w:val="%9."/>
+      <w:lvlJc w:val="right"/>
+      <w:pPr>
+        <w:ind w:left="6480" w:hanging="180"/>
+      </w:pPr>
+    </w:lvl>
+  </w:abstractNum>
+  <w:abstractNum w:abstractNumId="2" w15:restartNumberingAfterBreak="0">
     <w:nsid w:val="1142461F"/>
     <w:multiLevelType w:val="multilevel"/>
     <w:tmpl w:val="946EC932"/>
@@ -680,7 +1176,7 @@
       </w:rPr>
     </w:lvl>
   </w:abstractNum>
-  <w:abstractNum w:abstractNumId="1" w15:restartNumberingAfterBreak="0">
+  <w:abstractNum w:abstractNumId="3" w15:restartNumberingAfterBreak="0">
     <w:nsid w:val="17BE1595"/>
     <w:multiLevelType w:val="multilevel"/>
     <w:tmpl w:val="4AB8D4FC"/>
@@ -793,7 +1289,7 @@
       </w:rPr>
     </w:lvl>
   </w:abstractNum>
-  <w:abstractNum w:abstractNumId="2" w15:restartNumberingAfterBreak="0">
+  <w:abstractNum w:abstractNumId="4" w15:restartNumberingAfterBreak="0">
     <w:nsid w:val="1CC14AB4"/>
     <w:multiLevelType w:val="multilevel"/>
     <w:tmpl w:val="66425118"/>
@@ -906,7 +1402,7 @@
       </w:rPr>
     </w:lvl>
   </w:abstractNum>
-  <w:abstractNum w:abstractNumId="3" w15:restartNumberingAfterBreak="0">
+  <w:abstractNum w:abstractNumId="5" w15:restartNumberingAfterBreak="0">
     <w:nsid w:val="1E914FF5"/>
     <w:multiLevelType w:val="multilevel"/>
     <w:tmpl w:val="3F7869AC"/>
@@ -1019,7 +1515,7 @@
       </w:rPr>
     </w:lvl>
   </w:abstractNum>
-  <w:abstractNum w:abstractNumId="4" w15:restartNumberingAfterBreak="0">
+  <w:abstractNum w:abstractNumId="6" w15:restartNumberingAfterBreak="0">
     <w:nsid w:val="27326BA7"/>
     <w:multiLevelType w:val="multilevel"/>
     <w:tmpl w:val="5FE66770"/>
@@ -1132,7 +1628,7 @@
       </w:rPr>
     </w:lvl>
   </w:abstractNum>
-  <w:abstractNum w:abstractNumId="5" w15:restartNumberingAfterBreak="0">
+  <w:abstractNum w:abstractNumId="7" w15:restartNumberingAfterBreak="0">
     <w:nsid w:val="2FEA6BCA"/>
     <w:multiLevelType w:val="multilevel"/>
     <w:tmpl w:val="D65AD268"/>
@@ -1245,7 +1741,7 @@
       </w:rPr>
     </w:lvl>
   </w:abstractNum>
-  <w:abstractNum w:abstractNumId="6" w15:restartNumberingAfterBreak="0">
+  <w:abstractNum w:abstractNumId="8" w15:restartNumberingAfterBreak="0">
     <w:nsid w:val="3FA13C35"/>
     <w:multiLevelType w:val="multilevel"/>
     <w:tmpl w:val="1576A566"/>
@@ -1358,7 +1854,7 @@
       </w:rPr>
     </w:lvl>
   </w:abstractNum>
-  <w:abstractNum w:abstractNumId="7" w15:restartNumberingAfterBreak="0">
+  <w:abstractNum w:abstractNumId="9" w15:restartNumberingAfterBreak="0">
     <w:nsid w:val="4F3E4029"/>
     <w:multiLevelType w:val="hybridMultilevel"/>
     <w:tmpl w:val="29B2F2CA"/>
@@ -1471,7 +1967,7 @@
       </w:rPr>
     </w:lvl>
   </w:abstractNum>
-  <w:abstractNum w:abstractNumId="8" w15:restartNumberingAfterBreak="0">
+  <w:abstractNum w:abstractNumId="10" w15:restartNumberingAfterBreak="0">
     <w:nsid w:val="5DA559FD"/>
     <w:multiLevelType w:val="multilevel"/>
     <w:tmpl w:val="1A688A3C"/>
@@ -1584,7 +2080,7 @@
       </w:rPr>
     </w:lvl>
   </w:abstractNum>
-  <w:abstractNum w:abstractNumId="9" w15:restartNumberingAfterBreak="0">
+  <w:abstractNum w:abstractNumId="11" w15:restartNumberingAfterBreak="0">
     <w:nsid w:val="5F0467ED"/>
     <w:multiLevelType w:val="multilevel"/>
     <w:tmpl w:val="7416EAC0"/>
@@ -1697,7 +2193,120 @@
       </w:rPr>
     </w:lvl>
   </w:abstractNum>
-  <w:abstractNum w:abstractNumId="10" w15:restartNumberingAfterBreak="0">
+  <w:abstractNum w:abstractNumId="12" w15:restartNumberingAfterBreak="0">
+    <w:nsid w:val="6B795F4A"/>
+    <w:multiLevelType w:val="hybridMultilevel"/>
+    <w:tmpl w:val="0030861C"/>
+    <w:lvl w:ilvl="0" w:tplc="08090001">
+      <w:start w:val="1"/>
+      <w:numFmt w:val="bullet"/>
+      <w:lvlText w:val=""/>
+      <w:lvlJc w:val="left"/>
+      <w:pPr>
+        <w:ind w:left="830" w:hanging="360"/>
+      </w:pPr>
+      <w:rPr>
+        <w:rFonts w:ascii="Symbol" w:hAnsi="Symbol" w:hint="default"/>
+      </w:rPr>
+    </w:lvl>
+    <w:lvl w:ilvl="1" w:tplc="08090003" w:tentative="1">
+      <w:start w:val="1"/>
+      <w:numFmt w:val="bullet"/>
+      <w:lvlText w:val="o"/>
+      <w:lvlJc w:val="left"/>
+      <w:pPr>
+        <w:ind w:left="1550" w:hanging="360"/>
+      </w:pPr>
+      <w:rPr>
+        <w:rFonts w:ascii="Courier New" w:hAnsi="Courier New" w:cs="Courier New" w:hint="default"/>
+      </w:rPr>
+    </w:lvl>
+    <w:lvl w:ilvl="2" w:tplc="08090005" w:tentative="1">
+      <w:start w:val="1"/>
+      <w:numFmt w:val="bullet"/>
+      <w:lvlText w:val=""/>
+      <w:lvlJc w:val="left"/>
+      <w:pPr>
+        <w:ind w:left="2270" w:hanging="360"/>
+      </w:pPr>
+      <w:rPr>
+        <w:rFonts w:ascii="Wingdings" w:hAnsi="Wingdings" w:hint="default"/>
+      </w:rPr>
+    </w:lvl>
+    <w:lvl w:ilvl="3" w:tplc="08090001" w:tentative="1">
+      <w:start w:val="1"/>
+      <w:numFmt w:val="bullet"/>
+      <w:lvlText w:val=""/>
+      <w:lvlJc w:val="left"/>
+      <w:pPr>
+        <w:ind w:left="2990" w:hanging="360"/>
+      </w:pPr>
+      <w:rPr>
+        <w:rFonts w:ascii="Symbol" w:hAnsi="Symbol" w:hint="default"/>
+      </w:rPr>
+    </w:lvl>
+    <w:lvl w:ilvl="4" w:tplc="08090003" w:tentative="1">
+      <w:start w:val="1"/>
+      <w:numFmt w:val="bullet"/>
+      <w:lvlText w:val="o"/>
+      <w:lvlJc w:val="left"/>
+      <w:pPr>
+        <w:ind w:left="3710" w:hanging="360"/>
+      </w:pPr>
+      <w:rPr>
+        <w:rFonts w:ascii="Courier New" w:hAnsi="Courier New" w:cs="Courier New" w:hint="default"/>
+      </w:rPr>
+    </w:lvl>
+    <w:lvl w:ilvl="5" w:tplc="08090005" w:tentative="1">
+      <w:start w:val="1"/>
+      <w:numFmt w:val="bullet"/>
+      <w:lvlText w:val=""/>
+      <w:lvlJc w:val="left"/>
+      <w:pPr>
+        <w:ind w:left="4430" w:hanging="360"/>
+      </w:pPr>
+      <w:rPr>
+        <w:rFonts w:ascii="Wingdings" w:hAnsi="Wingdings" w:hint="default"/>
+      </w:rPr>
+    </w:lvl>
+    <w:lvl w:ilvl="6" w:tplc="08090001" w:tentative="1">
+      <w:start w:val="1"/>
+      <w:numFmt w:val="bullet"/>
+      <w:lvlText w:val=""/>
+      <w:lvlJc w:val="left"/>
+      <w:pPr>
+        <w:ind w:left="5150" w:hanging="360"/>
+      </w:pPr>
+      <w:rPr>
+        <w:rFonts w:ascii="Symbol" w:hAnsi="Symbol" w:hint="default"/>
+      </w:rPr>
+    </w:lvl>
+    <w:lvl w:ilvl="7" w:tplc="08090003" w:tentative="1">
+      <w:start w:val="1"/>
+      <w:numFmt w:val="bullet"/>
+      <w:lvlText w:val="o"/>
+      <w:lvlJc w:val="left"/>
+      <w:pPr>
+        <w:ind w:left="5870" w:hanging="360"/>
+      </w:pPr>
+      <w:rPr>
+        <w:rFonts w:ascii="Courier New" w:hAnsi="Courier New" w:cs="Courier New" w:hint="default"/>
+      </w:rPr>
+    </w:lvl>
+    <w:lvl w:ilvl="8" w:tplc="08090005" w:tentative="1">
+      <w:start w:val="1"/>
+      <w:numFmt w:val="bullet"/>
+      <w:lvlText w:val=""/>
+      <w:lvlJc w:val="left"/>
+      <w:pPr>
+        <w:ind w:left="6590" w:hanging="360"/>
+      </w:pPr>
+      <w:rPr>
+        <w:rFonts w:ascii="Wingdings" w:hAnsi="Wingdings" w:hint="default"/>
+      </w:rPr>
+    </w:lvl>
+  </w:abstractNum>
+  <w:abstractNum w:abstractNumId="13" w15:restartNumberingAfterBreak="0">
     <w:nsid w:val="6CD32E30"/>
     <w:multiLevelType w:val="hybridMultilevel"/>
     <w:tmpl w:val="4DBE04E4"/>
@@ -1810,7 +2419,7 @@
       </w:rPr>
     </w:lvl>
   </w:abstractNum>
-  <w:abstractNum w:abstractNumId="11" w15:restartNumberingAfterBreak="0">
+  <w:abstractNum w:abstractNumId="14" w15:restartNumberingAfterBreak="0">
     <w:nsid w:val="7A600B62"/>
     <w:multiLevelType w:val="multilevel"/>
     <w:tmpl w:val="DDB633A2"/>
@@ -1924,40 +2533,49 @@
     </w:lvl>
   </w:abstractNum>
   <w:num w:numId="1" w16cid:durableId="1329601637">
+    <w:abstractNumId w:val="11"/>
+  </w:num>
+  <w:num w:numId="2" w16cid:durableId="1818373697">
+    <w:abstractNumId w:val="7"/>
+  </w:num>
+  <w:num w:numId="3" w16cid:durableId="1703508442">
+    <w:abstractNumId w:val="2"/>
+  </w:num>
+  <w:num w:numId="4" w16cid:durableId="695080285">
+    <w:abstractNumId w:val="5"/>
+  </w:num>
+  <w:num w:numId="5" w16cid:durableId="1676373195">
+    <w:abstractNumId w:val="14"/>
+  </w:num>
+  <w:num w:numId="6" w16cid:durableId="940602142">
+    <w:abstractNumId w:val="6"/>
+  </w:num>
+  <w:num w:numId="7" w16cid:durableId="948975289">
+    <w:abstractNumId w:val="8"/>
+  </w:num>
+  <w:num w:numId="8" w16cid:durableId="1835801242">
+    <w:abstractNumId w:val="10"/>
+  </w:num>
+  <w:num w:numId="9" w16cid:durableId="1178151776">
+    <w:abstractNumId w:val="4"/>
+  </w:num>
+  <w:num w:numId="10" w16cid:durableId="1469591341">
+    <w:abstractNumId w:val="3"/>
+  </w:num>
+  <w:num w:numId="11" w16cid:durableId="765467521">
+    <w:abstractNumId w:val="13"/>
+  </w:num>
+  <w:num w:numId="12" w16cid:durableId="349182005">
     <w:abstractNumId w:val="9"/>
   </w:num>
-  <w:num w:numId="2" w16cid:durableId="1818373697">
-    <w:abstractNumId w:val="5"/>
-  </w:num>
-  <w:num w:numId="3" w16cid:durableId="1703508442">
+  <w:num w:numId="13" w16cid:durableId="513032579">
     <w:abstractNumId w:val="0"/>
   </w:num>
-  <w:num w:numId="4" w16cid:durableId="695080285">
-    <w:abstractNumId w:val="3"/>
-  </w:num>
-  <w:num w:numId="5" w16cid:durableId="1676373195">
-    <w:abstractNumId w:val="11"/>
-  </w:num>
-  <w:num w:numId="6" w16cid:durableId="940602142">
-    <w:abstractNumId w:val="4"/>
-  </w:num>
-  <w:num w:numId="7" w16cid:durableId="948975289">
-    <w:abstractNumId w:val="6"/>
-  </w:num>
-  <w:num w:numId="8" w16cid:durableId="1835801242">
-    <w:abstractNumId w:val="8"/>
-  </w:num>
-  <w:num w:numId="9" w16cid:durableId="1178151776">
-    <w:abstractNumId w:val="2"/>
-  </w:num>
-  <w:num w:numId="10" w16cid:durableId="1469591341">
+  <w:num w:numId="14" w16cid:durableId="1191845414">
     <w:abstractNumId w:val="1"/>
   </w:num>
-  <w:num w:numId="11" w16cid:durableId="765467521">
-    <w:abstractNumId w:val="10"/>
-  </w:num>
-  <w:num w:numId="12" w16cid:durableId="349182005">
-    <w:abstractNumId w:val="7"/>
+  <w:num w:numId="15" w16cid:durableId="1096557689">
+    <w:abstractNumId w:val="12"/>
   </w:num>
 </w:numbering>
 </file>

</xml_diff>